<commit_message>
mise en place de la connexion utilisateur simple, musicien et la création de comptes
</commit_message>
<xml_diff>
--- a/MODELISATION DU TP.docx
+++ b/MODELISATION DU TP.docx
@@ -43,7 +43,6 @@
         </w:rPr>
         <w:t xml:space="preserve">VENTE DES CHANSONS </w:t>
       </w:r>
-      <w:proofErr w:type="gramStart"/>
       <w:r>
         <w:rPr>
           <w:rFonts w:ascii="Calibri" w:hAnsi="Calibri" w:cs="Calibri"/>
@@ -52,19 +51,8 @@
           <w:szCs w:val="32"/>
           <w:lang w:val="fr-FR"/>
         </w:rPr>
-        <w:t xml:space="preserve">AUDIO, </w:t>
+        <w:t>AUDIO, VIDEOS</w:t>
       </w:r>
-      <w:r>
-        <w:rPr>
-          <w:rFonts w:ascii="Calibri" w:hAnsi="Calibri" w:cs="Calibri"/>
-          <w:color w:val="auto"/>
-          <w:sz w:val="32"/>
-          <w:szCs w:val="32"/>
-          <w:lang w:val="fr-FR"/>
-        </w:rPr>
-        <w:t xml:space="preserve"> VIDEOS</w:t>
-      </w:r>
-      <w:proofErr w:type="gramEnd"/>
       <w:r>
         <w:rPr>
           <w:rFonts w:ascii="Calibri" w:hAnsi="Calibri" w:cs="Calibri"/>
@@ -2481,18 +2469,15 @@
               </w:rPr>
               <w:t xml:space="preserve">une vidéo de 10 </w:t>
             </w:r>
-            <w:proofErr w:type="gramStart"/>
-            <w:r>
-              <w:rPr>
-                <w:rFonts w:ascii="Calibri" w:hAnsi="Calibri" w:cs="Calibri"/>
-                <w:color w:val="auto"/>
-                <w:sz w:val="20"/>
-                <w:szCs w:val="20"/>
-                <w:lang w:val="fr-FR"/>
-              </w:rPr>
-              <w:t>a</w:t>
-            </w:r>
-            <w:proofErr w:type="gramEnd"/>
+            <w:r>
+              <w:rPr>
+                <w:rFonts w:cs="Calibri"/>
+                <w:sz w:val="20"/>
+                <w:szCs w:val="20"/>
+                <w:lang w:val="fr-FR"/>
+              </w:rPr>
+              <w:t>à</w:t>
+            </w:r>
             <w:r>
               <w:rPr>
                 <w:rFonts w:ascii="Calibri" w:hAnsi="Calibri" w:cs="Calibri"/>
@@ -4104,6 +4089,198 @@
     </w:p>
     <w:p>
       <w:pPr>
+        <w:pStyle w:val="Paragraphedeliste"/>
+        <w:numPr>
+          <w:ilvl w:val="0"/>
+          <w:numId w:val="2"/>
+        </w:numPr>
+        <w:rPr>
+          <w:rFonts w:ascii="Calibri" w:hAnsi="Calibri" w:cs="Calibri"/>
+          <w:color w:val="auto"/>
+          <w:sz w:val="20"/>
+          <w:szCs w:val="20"/>
+          <w:lang w:val="fr-FR"/>
+        </w:rPr>
+      </w:pPr>
+      <w:r>
+        <w:rPr>
+          <w:rFonts w:ascii="Calibri" w:hAnsi="Calibri" w:cs="Calibri"/>
+          <w:color w:val="auto"/>
+          <w:sz w:val="20"/>
+          <w:szCs w:val="20"/>
+          <w:lang w:val="fr-FR"/>
+        </w:rPr>
+        <w:t>DESCRIPTION DES CAS D’UTILISATION</w:t>
+      </w:r>
+    </w:p>
+    <w:tbl>
+      <w:tblPr>
+        <w:tblStyle w:val="Grilledutableau"/>
+        <w:tblW w:w="0" w:type="auto"/>
+        <w:tblInd w:w="360" w:type="dxa"/>
+        <w:tblLook w:val="04A0" w:firstRow="1" w:lastRow="0" w:firstColumn="1" w:lastColumn="0" w:noHBand="0" w:noVBand="1"/>
+      </w:tblPr>
+      <w:tblGrid>
+        <w:gridCol w:w="8990"/>
+      </w:tblGrid>
+      <w:tr>
+        <w:tc>
+          <w:tcPr>
+            <w:tcW w:w="9350" w:type="dxa"/>
+          </w:tcPr>
+          <w:p>
+            <w:pPr>
+              <w:rPr>
+                <w:rFonts w:ascii="Calibri" w:hAnsi="Calibri" w:cs="Calibri"/>
+                <w:color w:val="auto"/>
+                <w:sz w:val="20"/>
+                <w:szCs w:val="20"/>
+                <w:lang w:val="fr-FR"/>
+              </w:rPr>
+            </w:pPr>
+            <w:r>
+              <w:rPr>
+                <w:rFonts w:ascii="Calibri" w:hAnsi="Calibri" w:cs="Calibri"/>
+                <w:color w:val="auto"/>
+                <w:sz w:val="20"/>
+                <w:szCs w:val="20"/>
+                <w:lang w:val="fr-FR"/>
+              </w:rPr>
+              <w:t xml:space="preserve">Cas d’utilisation 1 : </w:t>
+            </w:r>
+          </w:p>
+        </w:tc>
+      </w:tr>
+      <w:tr>
+        <w:tc>
+          <w:tcPr>
+            <w:tcW w:w="9350" w:type="dxa"/>
+          </w:tcPr>
+          <w:p>
+            <w:pPr>
+              <w:rPr>
+                <w:rFonts w:ascii="Calibri" w:hAnsi="Calibri" w:cs="Calibri"/>
+                <w:color w:val="auto"/>
+                <w:sz w:val="20"/>
+                <w:szCs w:val="20"/>
+                <w:lang w:val="fr-FR"/>
+              </w:rPr>
+            </w:pPr>
+          </w:p>
+        </w:tc>
+      </w:tr>
+      <w:tr>
+        <w:tc>
+          <w:tcPr>
+            <w:tcW w:w="9350" w:type="dxa"/>
+          </w:tcPr>
+          <w:p>
+            <w:pPr>
+              <w:rPr>
+                <w:rFonts w:ascii="Calibri" w:hAnsi="Calibri" w:cs="Calibri"/>
+                <w:color w:val="auto"/>
+                <w:sz w:val="20"/>
+                <w:szCs w:val="20"/>
+                <w:lang w:val="fr-FR"/>
+              </w:rPr>
+            </w:pPr>
+          </w:p>
+        </w:tc>
+      </w:tr>
+      <w:tr>
+        <w:tc>
+          <w:tcPr>
+            <w:tcW w:w="9350" w:type="dxa"/>
+          </w:tcPr>
+          <w:p>
+            <w:pPr>
+              <w:rPr>
+                <w:rFonts w:ascii="Calibri" w:hAnsi="Calibri" w:cs="Calibri"/>
+                <w:color w:val="auto"/>
+                <w:sz w:val="20"/>
+                <w:szCs w:val="20"/>
+                <w:lang w:val="fr-FR"/>
+              </w:rPr>
+            </w:pPr>
+          </w:p>
+        </w:tc>
+      </w:tr>
+      <w:tr>
+        <w:tc>
+          <w:tcPr>
+            <w:tcW w:w="9350" w:type="dxa"/>
+          </w:tcPr>
+          <w:p>
+            <w:pPr>
+              <w:rPr>
+                <w:rFonts w:ascii="Calibri" w:hAnsi="Calibri" w:cs="Calibri"/>
+                <w:color w:val="auto"/>
+                <w:sz w:val="20"/>
+                <w:szCs w:val="20"/>
+                <w:lang w:val="fr-FR"/>
+              </w:rPr>
+            </w:pPr>
+          </w:p>
+        </w:tc>
+      </w:tr>
+      <w:tr>
+        <w:tc>
+          <w:tcPr>
+            <w:tcW w:w="9350" w:type="dxa"/>
+          </w:tcPr>
+          <w:p>
+            <w:pPr>
+              <w:rPr>
+                <w:rFonts w:ascii="Calibri" w:hAnsi="Calibri" w:cs="Calibri"/>
+                <w:color w:val="auto"/>
+                <w:sz w:val="20"/>
+                <w:szCs w:val="20"/>
+                <w:lang w:val="fr-FR"/>
+              </w:rPr>
+            </w:pPr>
+          </w:p>
+        </w:tc>
+      </w:tr>
+      <w:tr>
+        <w:tc>
+          <w:tcPr>
+            <w:tcW w:w="9350" w:type="dxa"/>
+          </w:tcPr>
+          <w:p>
+            <w:pPr>
+              <w:rPr>
+                <w:rFonts w:ascii="Calibri" w:hAnsi="Calibri" w:cs="Calibri"/>
+                <w:color w:val="auto"/>
+                <w:sz w:val="20"/>
+                <w:szCs w:val="20"/>
+                <w:lang w:val="fr-FR"/>
+              </w:rPr>
+            </w:pPr>
+          </w:p>
+        </w:tc>
+      </w:tr>
+      <w:tr>
+        <w:tc>
+          <w:tcPr>
+            <w:tcW w:w="9350" w:type="dxa"/>
+          </w:tcPr>
+          <w:p>
+            <w:pPr>
+              <w:rPr>
+                <w:rFonts w:ascii="Calibri" w:hAnsi="Calibri" w:cs="Calibri"/>
+                <w:color w:val="auto"/>
+                <w:sz w:val="20"/>
+                <w:szCs w:val="20"/>
+                <w:lang w:val="fr-FR"/>
+              </w:rPr>
+            </w:pPr>
+          </w:p>
+        </w:tc>
+      </w:tr>
+    </w:tbl>
+    <w:p>
+      <w:pPr>
+        <w:ind w:left="360"/>
         <w:rPr>
           <w:rFonts w:ascii="Calibri" w:hAnsi="Calibri" w:cs="Calibri"/>
           <w:color w:val="auto"/>
@@ -4723,7 +4900,6 @@
   <w:style w:type="character" w:default="1" w:styleId="Policepardfaut">
     <w:name w:val="Default Paragraph Font"/>
     <w:uiPriority w:val="1"/>
-    <w:semiHidden/>
     <w:unhideWhenUsed/>
   </w:style>
   <w:style w:type="table" w:default="1" w:styleId="TableauNormal">

</xml_diff>